<commit_message>
update flow chart images
</commit_message>
<xml_diff>
--- a/OKPlus/User Testing Plans/Keyboard and Web Accessibility/Documentation/Custom Shortcuts.docx
+++ b/OKPlus/User Testing Plans/Keyboard and Web Accessibility/Documentation/Custom Shortcuts.docx
@@ -1,6 +1,6 @@
 
 <file path=word/document.xml><?xml version="1.0" encoding="utf-8"?>
-<w:document xmlns:wpc="http://schemas.microsoft.com/office/word/2010/wordprocessingCanvas" xmlns:cx="http://schemas.microsoft.com/office/drawing/2014/chartex" xmlns:cx1="http://schemas.microsoft.com/office/drawing/2015/9/8/chartex" xmlns:cx2="http://schemas.microsoft.com/office/drawing/2015/10/21/chartex" xmlns:cx3="http://schemas.microsoft.com/office/drawing/2016/5/9/chartex" xmlns:cx4="http://schemas.microsoft.com/office/drawing/2016/5/10/chartex" xmlns:cx5="http://schemas.microsoft.com/office/drawing/2016/5/11/chartex" xmlns:cx6="http://schemas.microsoft.com/office/drawing/2016/5/12/chartex" xmlns:cx7="http://schemas.microsoft.com/office/drawing/2016/5/13/chartex" xmlns:cx8="http://schemas.microsoft.com/office/drawing/2016/5/14/chartex" xmlns:mc="http://schemas.openxmlformats.org/markup-compatibility/2006" xmlns:aink="http://schemas.microsoft.com/office/drawing/2016/ink" xmlns:am3d="http://schemas.microsoft.com/office/drawing/2017/model3d" xmlns:o="urn:schemas-microsoft-com:office:office" xmlns:r="http://schemas.openxmlformats.org/officeDocument/2006/relationships" xmlns:m="http://schemas.openxmlformats.org/officeDocument/2006/math" xmlns:v="urn:schemas-microsoft-com:vml" xmlns:wp14="http://schemas.microsoft.com/office/word/2010/wordprocessingDrawing" xmlns:wp="http://schemas.openxmlformats.org/drawingml/2006/wordprocessingDrawing" xmlns:w10="urn:schemas-microsoft-com:office:word" xmlns:w="http://schemas.openxmlformats.org/wordprocessingml/2006/main" xmlns:w14="http://schemas.microsoft.com/office/word/2010/wordml" xmlns:w15="http://schemas.microsoft.com/office/word/2012/wordml" xmlns:w16cid="http://schemas.microsoft.com/office/word/2016/wordml/cid" xmlns:w16se="http://schemas.microsoft.com/office/word/2015/wordml/symex" xmlns:wpg="http://schemas.microsoft.com/office/word/2010/wordprocessingGroup" xmlns:wpi="http://schemas.microsoft.com/office/word/2010/wordprocessingInk" xmlns:wne="http://schemas.microsoft.com/office/word/2006/wordml" xmlns:wps="http://schemas.microsoft.com/office/word/2010/wordprocessingShape" mc:Ignorable="w14 w15 w16se w16cid wp14">
+<w:document xmlns:wpc="http://schemas.microsoft.com/office/word/2010/wordprocessingCanvas" xmlns:cx="http://schemas.microsoft.com/office/drawing/2014/chartex" xmlns:cx1="http://schemas.microsoft.com/office/drawing/2015/9/8/chartex" xmlns:cx2="http://schemas.microsoft.com/office/drawing/2015/10/21/chartex" xmlns:cx3="http://schemas.microsoft.com/office/drawing/2016/5/9/chartex" xmlns:cx4="http://schemas.microsoft.com/office/drawing/2016/5/10/chartex" xmlns:cx5="http://schemas.microsoft.com/office/drawing/2016/5/11/chartex" xmlns:cx6="http://schemas.microsoft.com/office/drawing/2016/5/12/chartex" xmlns:cx7="http://schemas.microsoft.com/office/drawing/2016/5/13/chartex" xmlns:cx8="http://schemas.microsoft.com/office/drawing/2016/5/14/chartex" xmlns:mc="http://schemas.openxmlformats.org/markup-compatibility/2006" xmlns:aink="http://schemas.microsoft.com/office/drawing/2016/ink" xmlns:am3d="http://schemas.microsoft.com/office/drawing/2017/model3d" xmlns:o="urn:schemas-microsoft-com:office:office" xmlns:r="http://schemas.openxmlformats.org/officeDocument/2006/relationships" xmlns:m="http://schemas.openxmlformats.org/officeDocument/2006/math" xmlns:v="urn:schemas-microsoft-com:vml" xmlns:wp14="http://schemas.microsoft.com/office/word/2010/wordprocessingDrawing" xmlns:wp="http://schemas.openxmlformats.org/drawingml/2006/wordprocessingDrawing" xmlns:w10="urn:schemas-microsoft-com:office:word" xmlns:w="http://schemas.openxmlformats.org/wordprocessingml/2006/main" xmlns:w14="http://schemas.microsoft.com/office/word/2010/wordml" xmlns:w15="http://schemas.microsoft.com/office/word/2012/wordml" xmlns:w16cex="http://schemas.microsoft.com/office/word/2018/wordml/cex" xmlns:w16cid="http://schemas.microsoft.com/office/word/2016/wordml/cid" xmlns:w16="http://schemas.microsoft.com/office/word/2018/wordml" xmlns:w16se="http://schemas.microsoft.com/office/word/2015/wordml/symex" xmlns:wpg="http://schemas.microsoft.com/office/word/2010/wordprocessingGroup" xmlns:wpi="http://schemas.microsoft.com/office/word/2010/wordprocessingInk" xmlns:wne="http://schemas.microsoft.com/office/word/2006/wordml" xmlns:wps="http://schemas.microsoft.com/office/word/2010/wordprocessingShape" mc:Ignorable="w14 w15 w16se w16cid w16 w16cex wp14">
   <w:body>
     <w:p>
       <w:pPr>
@@ -308,24 +308,6 @@
                 <w:sz w:val="21"/>
                 <w:szCs w:val="21"/>
               </w:rPr>
-              <w:t>/</w:t>
-            </w:r>
-            <w:proofErr w:type="spellStart"/>
-            <w:r>
-              <w:rPr>
-                <w:rFonts w:ascii="Source Sans Pro" w:hAnsi="Source Sans Pro"/>
-                <w:sz w:val="21"/>
-                <w:szCs w:val="21"/>
-              </w:rPr>
-              <w:t>Cmd</w:t>
-            </w:r>
-            <w:proofErr w:type="spellEnd"/>
-            <w:r>
-              <w:rPr>
-                <w:rFonts w:ascii="Source Sans Pro" w:hAnsi="Source Sans Pro"/>
-                <w:sz w:val="21"/>
-                <w:szCs w:val="21"/>
-              </w:rPr>
               <w:t xml:space="preserve"> </w:t>
             </w:r>
             <w:r>
@@ -423,6 +405,14 @@
                 <w:szCs w:val="21"/>
               </w:rPr>
             </w:pPr>
+            <w:r>
+              <w:rPr>
+                <w:rFonts w:ascii="Source Sans Pro" w:hAnsi="Source Sans Pro"/>
+                <w:sz w:val="21"/>
+                <w:szCs w:val="21"/>
+              </w:rPr>
+              <w:t>Ctrl + N</w:t>
+            </w:r>
           </w:p>
         </w:tc>
         <w:tc>
@@ -448,56 +438,15 @@
                 <w:sz w:val="21"/>
                 <w:szCs w:val="21"/>
               </w:rPr>
-              <w:t>Create n</w:t>
-            </w:r>
-            <w:r>
-              <w:rPr>
-                <w:rFonts w:ascii="Source Sans Pro" w:hAnsi="Source Sans Pro" w:cs="Arial"/>
-                <w:color w:val="000000"/>
-                <w:sz w:val="21"/>
-                <w:szCs w:val="21"/>
-              </w:rPr>
-              <w:t xml:space="preserve">ew record </w:t>
-            </w:r>
-            <w:r>
-              <w:rPr>
-                <w:rFonts w:ascii="Source Sans Pro" w:hAnsi="Source Sans Pro"/>
-                <w:sz w:val="21"/>
-                <w:szCs w:val="21"/>
-              </w:rPr>
-              <w:t>(</w:t>
-            </w:r>
-            <w:r>
-              <w:rPr>
-                <w:rFonts w:ascii="Source Sans Pro" w:hAnsi="Source Sans Pro"/>
-                <w:sz w:val="21"/>
-                <w:szCs w:val="21"/>
-              </w:rPr>
-              <w:t>Analysis</w:t>
-            </w:r>
-            <w:r>
-              <w:rPr>
-                <w:rFonts w:ascii="Source Sans Pro" w:hAnsi="Source Sans Pro"/>
-                <w:sz w:val="21"/>
-                <w:szCs w:val="21"/>
-              </w:rPr>
-              <w:t xml:space="preserve">) </w:t>
-            </w:r>
-            <w:r>
-              <w:rPr>
-                <w:rFonts w:ascii="Source Sans Pro" w:hAnsi="Source Sans Pro"/>
-                <w:sz w:val="21"/>
-                <w:szCs w:val="21"/>
-              </w:rPr>
-              <w:t>Global</w:t>
-            </w:r>
-            <w:r>
-              <w:rPr>
-                <w:rFonts w:ascii="Source Sans Pro" w:hAnsi="Source Sans Pro"/>
-                <w:sz w:val="21"/>
-                <w:szCs w:val="21"/>
-              </w:rPr>
-              <w:t xml:space="preserve"> </w:t>
+              <w:t xml:space="preserve">Create new record </w:t>
+            </w:r>
+            <w:r>
+              <w:rPr>
+                <w:rFonts w:ascii="Source Sans Pro" w:hAnsi="Source Sans Pro"/>
+                <w:sz w:val="21"/>
+                <w:szCs w:val="21"/>
+              </w:rPr>
+              <w:t xml:space="preserve">(OK5) Contextual </w:t>
             </w:r>
           </w:p>
         </w:tc>
@@ -545,14 +494,13 @@
                 <w:sz w:val="21"/>
                 <w:szCs w:val="21"/>
               </w:rPr>
-              <w:t>Ctrl + N</w:t>
+              <w:t xml:space="preserve">Ctrl + S </w:t>
             </w:r>
           </w:p>
         </w:tc>
         <w:tc>
           <w:tcPr>
             <w:tcW w:w="6663" w:type="dxa"/>
-            <w:vAlign w:val="center"/>
           </w:tcPr>
           <w:p>
             <w:pPr>
@@ -572,15 +520,7 @@
                 <w:sz w:val="21"/>
                 <w:szCs w:val="21"/>
               </w:rPr>
-              <w:t xml:space="preserve">Create new record </w:t>
-            </w:r>
-            <w:r>
-              <w:rPr>
-                <w:rFonts w:ascii="Source Sans Pro" w:hAnsi="Source Sans Pro"/>
-                <w:sz w:val="21"/>
-                <w:szCs w:val="21"/>
-              </w:rPr>
-              <w:t xml:space="preserve">(OK5) Contextual </w:t>
+              <w:t xml:space="preserve">Saves the changes to the resource. </w:t>
             </w:r>
           </w:p>
         </w:tc>
@@ -628,13 +568,14 @@
                 <w:sz w:val="21"/>
                 <w:szCs w:val="21"/>
               </w:rPr>
-              <w:t xml:space="preserve">Ctrl + S </w:t>
+              <w:t xml:space="preserve">Ctrl + E </w:t>
             </w:r>
           </w:p>
         </w:tc>
         <w:tc>
           <w:tcPr>
             <w:tcW w:w="6663" w:type="dxa"/>
+            <w:vAlign w:val="center"/>
           </w:tcPr>
           <w:p>
             <w:pPr>
@@ -654,7 +595,15 @@
                 <w:sz w:val="21"/>
                 <w:szCs w:val="21"/>
               </w:rPr>
-              <w:t xml:space="preserve">Saves the changes to the resource. </w:t>
+              <w:t>Edit record</w:t>
+            </w:r>
+            <w:r>
+              <w:rPr>
+                <w:rFonts w:ascii="Source Sans Pro" w:hAnsi="Source Sans Pro"/>
+                <w:sz w:val="21"/>
+                <w:szCs w:val="21"/>
+              </w:rPr>
+              <w:t>(OK5)</w:t>
             </w:r>
           </w:p>
         </w:tc>
@@ -702,7 +651,7 @@
                 <w:sz w:val="21"/>
                 <w:szCs w:val="21"/>
               </w:rPr>
-              <w:t xml:space="preserve">Ctrl + E </w:t>
+              <w:t xml:space="preserve">Ctrl + X </w:t>
             </w:r>
           </w:p>
         </w:tc>
@@ -724,16 +673,33 @@
             </w:pPr>
             <w:r>
               <w:rPr>
-                <w:rFonts w:ascii="Source Sans Pro" w:hAnsi="Source Sans Pro" w:cs="Arial"/>
-                <w:color w:val="000000"/>
-                <w:sz w:val="21"/>
-                <w:szCs w:val="21"/>
-              </w:rPr>
-              <w:t>Edit record</w:t>
-            </w:r>
-            <w:r>
-              <w:rPr>
-                <w:rFonts w:ascii="Source Sans Pro" w:hAnsi="Source Sans Pro"/>
+                <w:rFonts w:ascii="Source Sans Pro" w:hAnsi="Source Sans Pro"/>
+                <w:sz w:val="21"/>
+                <w:szCs w:val="21"/>
+              </w:rPr>
+              <w:t>Used to cut and save to clipboard</w:t>
+            </w:r>
+            <w:r>
+              <w:rPr>
+                <w:rFonts w:ascii="Source Sans Pro" w:hAnsi="Source Sans Pro"/>
+                <w:sz w:val="21"/>
+                <w:szCs w:val="21"/>
+              </w:rPr>
+              <w:br/>
+            </w:r>
+            <w:r>
+              <w:rPr>
+                <w:rFonts w:ascii="Source Sans Pro" w:hAnsi="Source Sans Pro"/>
+                <w:color w:val="A6A6A6" w:themeColor="background1" w:themeShade="A6"/>
+                <w:sz w:val="21"/>
+                <w:szCs w:val="21"/>
+              </w:rPr>
+              <w:t xml:space="preserve">Delete record </w:t>
+            </w:r>
+            <w:r>
+              <w:rPr>
+                <w:rFonts w:ascii="Source Sans Pro" w:hAnsi="Source Sans Pro"/>
+                <w:color w:val="A6A6A6" w:themeColor="background1" w:themeShade="A6"/>
                 <w:sz w:val="21"/>
                 <w:szCs w:val="21"/>
               </w:rPr>
@@ -785,7 +751,7 @@
                 <w:sz w:val="21"/>
                 <w:szCs w:val="21"/>
               </w:rPr>
-              <w:t xml:space="preserve">Ctrl + X </w:t>
+              <w:t>Ctrl + C</w:t>
             </w:r>
           </w:p>
         </w:tc>
@@ -799,45 +765,18 @@
               <w:shd w:val="clear" w:color="auto" w:fill="FFFFFF"/>
               <w:spacing w:before="60" w:after="120"/>
               <w:rPr>
-                <w:rFonts w:ascii="Source Sans Pro" w:hAnsi="Source Sans Pro" w:cs="Arial"/>
-                <w:color w:val="000000"/>
-                <w:sz w:val="21"/>
-                <w:szCs w:val="21"/>
-              </w:rPr>
-            </w:pPr>
-            <w:r>
-              <w:rPr>
-                <w:rFonts w:ascii="Source Sans Pro" w:hAnsi="Source Sans Pro"/>
-                <w:sz w:val="21"/>
-                <w:szCs w:val="21"/>
-              </w:rPr>
-              <w:t>Used to cut and save to clipboard</w:t>
-            </w:r>
-            <w:r>
-              <w:rPr>
-                <w:rFonts w:ascii="Source Sans Pro" w:hAnsi="Source Sans Pro"/>
-                <w:sz w:val="21"/>
-                <w:szCs w:val="21"/>
-              </w:rPr>
-              <w:br/>
-            </w:r>
-            <w:r>
-              <w:rPr>
-                <w:rFonts w:ascii="Source Sans Pro" w:hAnsi="Source Sans Pro"/>
-                <w:color w:val="A6A6A6" w:themeColor="background1" w:themeShade="A6"/>
-                <w:sz w:val="21"/>
-                <w:szCs w:val="21"/>
-              </w:rPr>
-              <w:t xml:space="preserve">Delete record </w:t>
-            </w:r>
-            <w:r>
-              <w:rPr>
-                <w:rFonts w:ascii="Source Sans Pro" w:hAnsi="Source Sans Pro"/>
-                <w:color w:val="A6A6A6" w:themeColor="background1" w:themeShade="A6"/>
-                <w:sz w:val="21"/>
-                <w:szCs w:val="21"/>
-              </w:rPr>
-              <w:t>(OK5)</w:t>
+                <w:rFonts w:ascii="Source Sans Pro" w:hAnsi="Source Sans Pro"/>
+                <w:sz w:val="21"/>
+                <w:szCs w:val="21"/>
+              </w:rPr>
+            </w:pPr>
+            <w:r>
+              <w:rPr>
+                <w:rFonts w:ascii="Source Sans Pro" w:hAnsi="Source Sans Pro"/>
+                <w:sz w:val="21"/>
+                <w:szCs w:val="21"/>
+              </w:rPr>
+              <w:t>Copy an item to clipboard</w:t>
             </w:r>
           </w:p>
         </w:tc>
@@ -885,23 +824,7 @@
                 <w:sz w:val="21"/>
                 <w:szCs w:val="21"/>
               </w:rPr>
-              <w:t>Ctrl +</w:t>
-            </w:r>
-            <w:r>
-              <w:rPr>
-                <w:rFonts w:ascii="Source Sans Pro" w:hAnsi="Source Sans Pro"/>
-                <w:sz w:val="21"/>
-                <w:szCs w:val="21"/>
-              </w:rPr>
-              <w:t xml:space="preserve"> </w:t>
-            </w:r>
-            <w:r>
-              <w:rPr>
-                <w:rFonts w:ascii="Source Sans Pro" w:hAnsi="Source Sans Pro"/>
-                <w:sz w:val="21"/>
-                <w:szCs w:val="21"/>
-              </w:rPr>
-              <w:t xml:space="preserve">R </w:t>
+              <w:t>Ctrl + V</w:t>
             </w:r>
           </w:p>
         </w:tc>
@@ -915,28 +838,18 @@
               <w:shd w:val="clear" w:color="auto" w:fill="FFFFFF"/>
               <w:spacing w:before="60" w:after="120"/>
               <w:rPr>
-                <w:rFonts w:ascii="Source Sans Pro" w:hAnsi="Source Sans Pro" w:cs="Arial"/>
-                <w:color w:val="000000"/>
-                <w:sz w:val="21"/>
-                <w:szCs w:val="21"/>
-              </w:rPr>
-            </w:pPr>
-            <w:r>
-              <w:rPr>
-                <w:rFonts w:ascii="Source Sans Pro" w:hAnsi="Source Sans Pro" w:cs="Arial"/>
-                <w:color w:val="000000"/>
-                <w:sz w:val="21"/>
-                <w:szCs w:val="21"/>
-              </w:rPr>
-              <w:t xml:space="preserve">Refresh component </w:t>
-            </w:r>
-            <w:r>
-              <w:rPr>
-                <w:rFonts w:ascii="Source Sans Pro" w:hAnsi="Source Sans Pro"/>
-                <w:sz w:val="21"/>
-                <w:szCs w:val="21"/>
-              </w:rPr>
-              <w:t>(OK5)</w:t>
+                <w:rFonts w:ascii="Source Sans Pro" w:hAnsi="Source Sans Pro"/>
+                <w:sz w:val="21"/>
+                <w:szCs w:val="21"/>
+              </w:rPr>
+            </w:pPr>
+            <w:r>
+              <w:rPr>
+                <w:rFonts w:ascii="Source Sans Pro" w:hAnsi="Source Sans Pro"/>
+                <w:sz w:val="21"/>
+                <w:szCs w:val="21"/>
+              </w:rPr>
+              <w:t>Paste an item from clipboard</w:t>
             </w:r>
           </w:p>
         </w:tc>
@@ -973,22 +886,18 @@
             <w:pPr>
               <w:pStyle w:val="Default"/>
               <w:rPr>
-                <w:rFonts w:ascii="Source Sans Pro" w:hAnsi="Source Sans Pro" w:cs="Arial"/>
-                <w:b/>
-                <w:bCs/>
-                <w:color w:val="ED7D31" w:themeColor="accent2"/>
-                <w:sz w:val="21"/>
-                <w:szCs w:val="21"/>
-                <w:lang w:val="en-US"/>
-              </w:rPr>
-            </w:pPr>
-            <w:r>
-              <w:rPr>
-                <w:rFonts w:ascii="Source Sans Pro" w:hAnsi="Source Sans Pro"/>
-                <w:sz w:val="21"/>
-                <w:szCs w:val="21"/>
-              </w:rPr>
-              <w:t xml:space="preserve">Ctrl + F </w:t>
+                <w:rFonts w:ascii="Source Sans Pro" w:hAnsi="Source Sans Pro"/>
+                <w:sz w:val="21"/>
+                <w:szCs w:val="21"/>
+              </w:rPr>
+            </w:pPr>
+            <w:r>
+              <w:rPr>
+                <w:rFonts w:ascii="Source Sans Pro" w:hAnsi="Source Sans Pro"/>
+                <w:sz w:val="21"/>
+                <w:szCs w:val="21"/>
+              </w:rPr>
+              <w:t>Ctrl + Z</w:t>
             </w:r>
           </w:p>
         </w:tc>
@@ -1002,28 +911,18 @@
               <w:shd w:val="clear" w:color="auto" w:fill="FFFFFF"/>
               <w:spacing w:before="60" w:after="120"/>
               <w:rPr>
-                <w:rFonts w:ascii="Source Sans Pro" w:hAnsi="Source Sans Pro" w:cs="Arial"/>
-                <w:color w:val="000000"/>
-                <w:sz w:val="21"/>
-                <w:szCs w:val="21"/>
-              </w:rPr>
-            </w:pPr>
-            <w:r>
-              <w:rPr>
-                <w:rFonts w:ascii="Source Sans Pro" w:hAnsi="Source Sans Pro" w:cs="Arial"/>
-                <w:color w:val="000000"/>
-                <w:sz w:val="21"/>
-                <w:szCs w:val="21"/>
-              </w:rPr>
-              <w:t xml:space="preserve">Search / Filter </w:t>
-            </w:r>
-            <w:r>
-              <w:rPr>
-                <w:rFonts w:ascii="Source Sans Pro" w:hAnsi="Source Sans Pro"/>
-                <w:sz w:val="21"/>
-                <w:szCs w:val="21"/>
-              </w:rPr>
-              <w:t>(OK5)</w:t>
+                <w:rFonts w:ascii="Source Sans Pro" w:hAnsi="Source Sans Pro"/>
+                <w:sz w:val="21"/>
+                <w:szCs w:val="21"/>
+              </w:rPr>
+            </w:pPr>
+            <w:r>
+              <w:rPr>
+                <w:rFonts w:ascii="Source Sans Pro" w:hAnsi="Source Sans Pro"/>
+                <w:sz w:val="21"/>
+                <w:szCs w:val="21"/>
+              </w:rPr>
+              <w:t>Undo last action</w:t>
             </w:r>
           </w:p>
         </w:tc>
@@ -1071,7 +970,23 @@
                 <w:sz w:val="21"/>
                 <w:szCs w:val="21"/>
               </w:rPr>
-              <w:t xml:space="preserve">Ctrl + F4 </w:t>
+              <w:t>Ctrl +</w:t>
+            </w:r>
+            <w:r>
+              <w:rPr>
+                <w:rFonts w:ascii="Source Sans Pro" w:hAnsi="Source Sans Pro"/>
+                <w:sz w:val="21"/>
+                <w:szCs w:val="21"/>
+              </w:rPr>
+              <w:t xml:space="preserve"> </w:t>
+            </w:r>
+            <w:r>
+              <w:rPr>
+                <w:rFonts w:ascii="Source Sans Pro" w:hAnsi="Source Sans Pro"/>
+                <w:sz w:val="21"/>
+                <w:szCs w:val="21"/>
+              </w:rPr>
+              <w:t xml:space="preserve">R </w:t>
             </w:r>
           </w:p>
         </w:tc>
@@ -1098,16 +1013,7 @@
                 <w:sz w:val="21"/>
                 <w:szCs w:val="21"/>
               </w:rPr>
-              <w:t>Close Window or Dialog</w:t>
-            </w:r>
-            <w:r>
-              <w:rPr>
-                <w:rFonts w:ascii="Source Sans Pro" w:hAnsi="Source Sans Pro" w:cs="Arial"/>
-                <w:color w:val="000000"/>
-                <w:sz w:val="21"/>
-                <w:szCs w:val="21"/>
-              </w:rPr>
-              <w:t xml:space="preserve"> </w:t>
+              <w:t xml:space="preserve">Refresh component </w:t>
             </w:r>
             <w:r>
               <w:rPr>
@@ -1152,18 +1058,22 @@
             <w:pPr>
               <w:pStyle w:val="Default"/>
               <w:rPr>
-                <w:rFonts w:ascii="Source Sans Pro" w:hAnsi="Source Sans Pro"/>
-                <w:sz w:val="21"/>
-                <w:szCs w:val="21"/>
-              </w:rPr>
-            </w:pPr>
-            <w:r>
-              <w:rPr>
-                <w:rFonts w:ascii="Source Sans Pro" w:hAnsi="Source Sans Pro"/>
-                <w:sz w:val="21"/>
-                <w:szCs w:val="21"/>
-              </w:rPr>
-              <w:t>Ctrl + P</w:t>
+                <w:rFonts w:ascii="Source Sans Pro" w:hAnsi="Source Sans Pro" w:cs="Arial"/>
+                <w:b/>
+                <w:bCs/>
+                <w:color w:val="ED7D31" w:themeColor="accent2"/>
+                <w:sz w:val="21"/>
+                <w:szCs w:val="21"/>
+                <w:lang w:val="en-US"/>
+              </w:rPr>
+            </w:pPr>
+            <w:r>
+              <w:rPr>
+                <w:rFonts w:ascii="Source Sans Pro" w:hAnsi="Source Sans Pro"/>
+                <w:sz w:val="21"/>
+                <w:szCs w:val="21"/>
+              </w:rPr>
+              <w:t xml:space="preserve">Ctrl + F </w:t>
             </w:r>
           </w:p>
         </w:tc>
@@ -1190,7 +1100,15 @@
                 <w:sz w:val="21"/>
                 <w:szCs w:val="21"/>
               </w:rPr>
-              <w:t>Print</w:t>
+              <w:t xml:space="preserve">Search / Filter </w:t>
+            </w:r>
+            <w:r>
+              <w:rPr>
+                <w:rFonts w:ascii="Source Sans Pro" w:hAnsi="Source Sans Pro"/>
+                <w:sz w:val="21"/>
+                <w:szCs w:val="21"/>
+              </w:rPr>
+              <w:t>(OK5)</w:t>
             </w:r>
           </w:p>
         </w:tc>
@@ -1238,23 +1156,7 @@
                 <w:sz w:val="21"/>
                 <w:szCs w:val="21"/>
               </w:rPr>
-              <w:t xml:space="preserve">Ctrl + </w:t>
-            </w:r>
-            <w:r>
-              <w:rPr>
-                <w:rFonts w:ascii="Source Sans Pro" w:hAnsi="Source Sans Pro"/>
-                <w:sz w:val="21"/>
-                <w:szCs w:val="21"/>
-              </w:rPr>
-              <w:t>T</w:t>
-            </w:r>
-            <w:r>
-              <w:rPr>
-                <w:rFonts w:ascii="Source Sans Pro" w:hAnsi="Source Sans Pro"/>
-                <w:sz w:val="21"/>
-                <w:szCs w:val="21"/>
-              </w:rPr>
-              <w:t xml:space="preserve"> + 1 to 9 </w:t>
+              <w:t xml:space="preserve">Ctrl + F4 </w:t>
             </w:r>
           </w:p>
         </w:tc>
@@ -1265,28 +1167,40 @@
           </w:tcPr>
           <w:p>
             <w:pPr>
-              <w:pStyle w:val="Default"/>
-              <w:rPr>
-                <w:rFonts w:ascii="Source Sans Pro" w:hAnsi="Source Sans Pro"/>
-                <w:sz w:val="21"/>
-                <w:szCs w:val="21"/>
-              </w:rPr>
-            </w:pPr>
-            <w:r>
-              <w:rPr>
-                <w:rFonts w:ascii="Source Sans Pro" w:hAnsi="Source Sans Pro"/>
-                <w:sz w:val="21"/>
-                <w:szCs w:val="21"/>
-              </w:rPr>
-              <w:t xml:space="preserve">Open </w:t>
-            </w:r>
-            <w:r>
-              <w:rPr>
-                <w:rFonts w:ascii="Source Sans Pro" w:hAnsi="Source Sans Pro"/>
-                <w:sz w:val="21"/>
-                <w:szCs w:val="21"/>
-              </w:rPr>
-              <w:t>Tab accordingly (Hotspot)</w:t>
+              <w:shd w:val="clear" w:color="auto" w:fill="FFFFFF"/>
+              <w:spacing w:before="60" w:after="120"/>
+              <w:rPr>
+                <w:rFonts w:ascii="Source Sans Pro" w:hAnsi="Source Sans Pro" w:cs="Arial"/>
+                <w:color w:val="000000"/>
+                <w:sz w:val="21"/>
+                <w:szCs w:val="21"/>
+              </w:rPr>
+            </w:pPr>
+            <w:r>
+              <w:rPr>
+                <w:rFonts w:ascii="Source Sans Pro" w:hAnsi="Source Sans Pro" w:cs="Arial"/>
+                <w:color w:val="000000"/>
+                <w:sz w:val="21"/>
+                <w:szCs w:val="21"/>
+              </w:rPr>
+              <w:t>Close Window or Dialog</w:t>
+            </w:r>
+            <w:r>
+              <w:rPr>
+                <w:rFonts w:ascii="Source Sans Pro" w:hAnsi="Source Sans Pro" w:cs="Arial"/>
+                <w:color w:val="000000"/>
+                <w:sz w:val="21"/>
+                <w:szCs w:val="21"/>
+              </w:rPr>
+              <w:t xml:space="preserve"> </w:t>
+            </w:r>
+            <w:r>
+              <w:rPr>
+                <w:rFonts w:ascii="Source Sans Pro" w:hAnsi="Source Sans Pro"/>
+                <w:sz w:val="21"/>
+                <w:szCs w:val="21"/>
+              </w:rPr>
+              <w:t>(OK5)</w:t>
             </w:r>
           </w:p>
         </w:tc>
@@ -1334,7 +1248,7 @@
                 <w:sz w:val="21"/>
                 <w:szCs w:val="21"/>
               </w:rPr>
-              <w:t xml:space="preserve">Shift + Enter </w:t>
+              <w:t>Ctrl + P</w:t>
             </w:r>
           </w:p>
         </w:tc>
@@ -1345,28 +1259,23 @@
           </w:tcPr>
           <w:p>
             <w:pPr>
-              <w:pStyle w:val="Default"/>
-              <w:rPr>
-                <w:rFonts w:ascii="Source Sans Pro" w:hAnsi="Source Sans Pro"/>
-                <w:sz w:val="21"/>
-                <w:szCs w:val="21"/>
-              </w:rPr>
-            </w:pPr>
-            <w:r>
-              <w:rPr>
-                <w:rFonts w:ascii="Source Sans Pro" w:hAnsi="Source Sans Pro"/>
-                <w:sz w:val="21"/>
-                <w:szCs w:val="21"/>
-              </w:rPr>
-              <w:t xml:space="preserve">Go to selected items edit screen / select and close lookup </w:t>
-            </w:r>
-            <w:r>
-              <w:rPr>
-                <w:rFonts w:ascii="Source Sans Pro" w:hAnsi="Source Sans Pro"/>
-                <w:sz w:val="21"/>
-                <w:szCs w:val="21"/>
-              </w:rPr>
-              <w:t>(OK5)</w:t>
+              <w:shd w:val="clear" w:color="auto" w:fill="FFFFFF"/>
+              <w:spacing w:before="60" w:after="120"/>
+              <w:rPr>
+                <w:rFonts w:ascii="Source Sans Pro" w:hAnsi="Source Sans Pro" w:cs="Arial"/>
+                <w:color w:val="000000"/>
+                <w:sz w:val="21"/>
+                <w:szCs w:val="21"/>
+              </w:rPr>
+            </w:pPr>
+            <w:r>
+              <w:rPr>
+                <w:rFonts w:ascii="Source Sans Pro" w:hAnsi="Source Sans Pro" w:cs="Arial"/>
+                <w:color w:val="000000"/>
+                <w:sz w:val="21"/>
+                <w:szCs w:val="21"/>
+              </w:rPr>
+              <w:t>Print</w:t>
             </w:r>
           </w:p>
         </w:tc>
@@ -1408,6 +1317,14 @@
                 <w:szCs w:val="21"/>
               </w:rPr>
             </w:pPr>
+            <w:r>
+              <w:rPr>
+                <w:rFonts w:ascii="Source Sans Pro" w:hAnsi="Source Sans Pro"/>
+                <w:sz w:val="21"/>
+                <w:szCs w:val="21"/>
+              </w:rPr>
+              <w:t>Del</w:t>
+            </w:r>
           </w:p>
         </w:tc>
         <w:tc>
@@ -1417,20 +1334,23 @@
           </w:tcPr>
           <w:p>
             <w:pPr>
-              <w:pStyle w:val="Default"/>
-              <w:rPr>
-                <w:rFonts w:ascii="Source Sans Pro" w:hAnsi="Source Sans Pro"/>
-                <w:sz w:val="21"/>
-                <w:szCs w:val="21"/>
-              </w:rPr>
-            </w:pPr>
-            <w:r>
-              <w:rPr>
-                <w:rFonts w:ascii="Source Sans Pro" w:hAnsi="Source Sans Pro" w:cs="Arial"/>
-                <w:sz w:val="21"/>
-                <w:szCs w:val="21"/>
-              </w:rPr>
-              <w:t xml:space="preserve">Open up Properties Panel </w:t>
+              <w:shd w:val="clear" w:color="auto" w:fill="FFFFFF"/>
+              <w:spacing w:before="60" w:after="120"/>
+              <w:rPr>
+                <w:rFonts w:ascii="Source Sans Pro" w:hAnsi="Source Sans Pro" w:cs="Arial"/>
+                <w:color w:val="000000"/>
+                <w:sz w:val="21"/>
+                <w:szCs w:val="21"/>
+              </w:rPr>
+            </w:pPr>
+            <w:r>
+              <w:rPr>
+                <w:rFonts w:ascii="Source Sans Pro" w:hAnsi="Source Sans Pro" w:cs="Arial"/>
+                <w:color w:val="000000"/>
+                <w:sz w:val="21"/>
+                <w:szCs w:val="21"/>
+              </w:rPr>
+              <w:t>Delete</w:t>
             </w:r>
           </w:p>
         </w:tc>
@@ -1472,6 +1392,30 @@
                 <w:szCs w:val="21"/>
               </w:rPr>
             </w:pPr>
+            <w:r>
+              <w:rPr>
+                <w:rFonts w:ascii="Source Sans Pro" w:hAnsi="Source Sans Pro"/>
+                <w:sz w:val="21"/>
+                <w:szCs w:val="21"/>
+              </w:rPr>
+              <w:t xml:space="preserve">Ctrl + </w:t>
+            </w:r>
+            <w:r>
+              <w:rPr>
+                <w:rFonts w:ascii="Source Sans Pro" w:hAnsi="Source Sans Pro"/>
+                <w:sz w:val="21"/>
+                <w:szCs w:val="21"/>
+              </w:rPr>
+              <w:t>T</w:t>
+            </w:r>
+            <w:r>
+              <w:rPr>
+                <w:rFonts w:ascii="Source Sans Pro" w:hAnsi="Source Sans Pro"/>
+                <w:sz w:val="21"/>
+                <w:szCs w:val="21"/>
+              </w:rPr>
+              <w:t xml:space="preserve"> + 1 to 9 </w:t>
+            </w:r>
           </w:p>
         </w:tc>
         <w:tc>
@@ -1483,18 +1427,26 @@
             <w:pPr>
               <w:pStyle w:val="Default"/>
               <w:rPr>
-                <w:rFonts w:ascii="Source Sans Pro" w:hAnsi="Source Sans Pro" w:cs="Arial"/>
-                <w:sz w:val="21"/>
-                <w:szCs w:val="21"/>
-              </w:rPr>
-            </w:pPr>
-            <w:r>
-              <w:rPr>
-                <w:rFonts w:ascii="Source Sans Pro" w:hAnsi="Source Sans Pro" w:cs="Arial"/>
-                <w:sz w:val="21"/>
-                <w:szCs w:val="21"/>
-              </w:rPr>
-              <w:t>Query Builder</w:t>
+                <w:rFonts w:ascii="Source Sans Pro" w:hAnsi="Source Sans Pro"/>
+                <w:sz w:val="21"/>
+                <w:szCs w:val="21"/>
+              </w:rPr>
+            </w:pPr>
+            <w:r>
+              <w:rPr>
+                <w:rFonts w:ascii="Source Sans Pro" w:hAnsi="Source Sans Pro"/>
+                <w:sz w:val="21"/>
+                <w:szCs w:val="21"/>
+              </w:rPr>
+              <w:t xml:space="preserve">Open </w:t>
+            </w:r>
+            <w:r>
+              <w:rPr>
+                <w:rFonts w:ascii="Source Sans Pro" w:hAnsi="Source Sans Pro"/>
+                <w:sz w:val="21"/>
+                <w:szCs w:val="21"/>
+              </w:rPr>
+              <w:t>Tab accordingly (Hotspot)</w:t>
             </w:r>
           </w:p>
         </w:tc>
@@ -1542,15 +1494,7 @@
                 <w:sz w:val="21"/>
                 <w:szCs w:val="21"/>
               </w:rPr>
-              <w:t xml:space="preserve">Ctrl + S + </w:t>
-            </w:r>
-            <w:r>
-              <w:rPr>
-                <w:rFonts w:ascii="Source Sans Pro" w:hAnsi="Source Sans Pro"/>
-                <w:sz w:val="21"/>
-                <w:szCs w:val="21"/>
-              </w:rPr>
-              <w:t>1</w:t>
+              <w:t xml:space="preserve">Shift + Enter </w:t>
             </w:r>
           </w:p>
         </w:tc>
@@ -1563,18 +1507,26 @@
             <w:pPr>
               <w:pStyle w:val="Default"/>
               <w:rPr>
-                <w:rFonts w:ascii="Source Sans Pro" w:hAnsi="Source Sans Pro" w:cs="Arial"/>
-                <w:sz w:val="21"/>
-                <w:szCs w:val="21"/>
-              </w:rPr>
-            </w:pPr>
-            <w:r>
-              <w:rPr>
-                <w:rFonts w:ascii="Source Sans Pro" w:hAnsi="Source Sans Pro" w:cs="Arial"/>
-                <w:sz w:val="21"/>
-                <w:szCs w:val="21"/>
-              </w:rPr>
-              <w:t>Open Account</w:t>
+                <w:rFonts w:ascii="Source Sans Pro" w:hAnsi="Source Sans Pro"/>
+                <w:sz w:val="21"/>
+                <w:szCs w:val="21"/>
+              </w:rPr>
+            </w:pPr>
+            <w:r>
+              <w:rPr>
+                <w:rFonts w:ascii="Source Sans Pro" w:hAnsi="Source Sans Pro"/>
+                <w:sz w:val="21"/>
+                <w:szCs w:val="21"/>
+              </w:rPr>
+              <w:t xml:space="preserve">Go to selected items edit screen / select and close lookup </w:t>
+            </w:r>
+            <w:r>
+              <w:rPr>
+                <w:rFonts w:ascii="Source Sans Pro" w:hAnsi="Source Sans Pro"/>
+                <w:sz w:val="21"/>
+                <w:szCs w:val="21"/>
+              </w:rPr>
+              <w:t>(OK5)</w:t>
             </w:r>
           </w:p>
         </w:tc>
@@ -1622,15 +1574,7 @@
                 <w:sz w:val="21"/>
                 <w:szCs w:val="21"/>
               </w:rPr>
-              <w:t xml:space="preserve">Ctrl + S + </w:t>
-            </w:r>
-            <w:r>
-              <w:rPr>
-                <w:rFonts w:ascii="Source Sans Pro" w:hAnsi="Source Sans Pro"/>
-                <w:sz w:val="21"/>
-                <w:szCs w:val="21"/>
-              </w:rPr>
-              <w:t>2</w:t>
+              <w:t>Ctrl + Shift + P</w:t>
             </w:r>
           </w:p>
         </w:tc>
@@ -1643,26 +1587,18 @@
             <w:pPr>
               <w:pStyle w:val="Default"/>
               <w:rPr>
-                <w:rFonts w:ascii="Source Sans Pro" w:hAnsi="Source Sans Pro" w:cs="Arial"/>
-                <w:sz w:val="21"/>
-                <w:szCs w:val="21"/>
-              </w:rPr>
-            </w:pPr>
-            <w:r>
-              <w:rPr>
-                <w:rFonts w:ascii="Source Sans Pro" w:hAnsi="Source Sans Pro" w:cs="Arial"/>
-                <w:sz w:val="21"/>
-                <w:szCs w:val="21"/>
-              </w:rPr>
-              <w:t xml:space="preserve">Open </w:t>
-            </w:r>
-            <w:r>
-              <w:rPr>
-                <w:rFonts w:ascii="Source Sans Pro" w:hAnsi="Source Sans Pro" w:cs="Arial"/>
-                <w:sz w:val="21"/>
-                <w:szCs w:val="21"/>
-              </w:rPr>
-              <w:t>Actions</w:t>
+                <w:rFonts w:ascii="Source Sans Pro" w:hAnsi="Source Sans Pro"/>
+                <w:sz w:val="21"/>
+                <w:szCs w:val="21"/>
+              </w:rPr>
+            </w:pPr>
+            <w:r>
+              <w:rPr>
+                <w:rFonts w:ascii="Source Sans Pro" w:hAnsi="Source Sans Pro" w:cs="Arial"/>
+                <w:sz w:val="21"/>
+                <w:szCs w:val="21"/>
+              </w:rPr>
+              <w:t xml:space="preserve">Open up Properties Panel </w:t>
             </w:r>
           </w:p>
         </w:tc>
@@ -1710,7 +1646,7 @@
                 <w:sz w:val="21"/>
                 <w:szCs w:val="21"/>
               </w:rPr>
-              <w:t>Ctrl + S + 3</w:t>
+              <w:t>Ctrl + Shift + Q</w:t>
             </w:r>
           </w:p>
         </w:tc>
@@ -1734,7 +1670,7 @@
                 <w:sz w:val="21"/>
                 <w:szCs w:val="21"/>
               </w:rPr>
-              <w:t>Open up Assist</w:t>
+              <w:t>Query Builder</w:t>
             </w:r>
           </w:p>
         </w:tc>
@@ -1782,7 +1718,7 @@
                 <w:sz w:val="21"/>
                 <w:szCs w:val="21"/>
               </w:rPr>
-              <w:t>Ctrl + S + 4</w:t>
+              <w:t>Ctrl + Shift + D</w:t>
             </w:r>
           </w:p>
         </w:tc>
@@ -1806,7 +1742,7 @@
                 <w:sz w:val="21"/>
                 <w:szCs w:val="21"/>
               </w:rPr>
-              <w:t>Open up Helper Panel</w:t>
+              <w:t>Details panel</w:t>
             </w:r>
           </w:p>
         </w:tc>
@@ -1854,15 +1790,15 @@
                 <w:sz w:val="21"/>
                 <w:szCs w:val="21"/>
               </w:rPr>
-              <w:t xml:space="preserve">Ctrl + S + </w:t>
-            </w:r>
-            <w:r>
-              <w:rPr>
-                <w:rFonts w:ascii="Source Sans Pro" w:hAnsi="Source Sans Pro"/>
-                <w:sz w:val="21"/>
-                <w:szCs w:val="21"/>
-              </w:rPr>
-              <w:t>5</w:t>
+              <w:t xml:space="preserve">Ctrl + Shift </w:t>
+            </w:r>
+            <w:r>
+              <w:rPr>
+                <w:rFonts w:ascii="Source Sans Pro" w:hAnsi="Source Sans Pro"/>
+                <w:sz w:val="21"/>
+                <w:szCs w:val="21"/>
+              </w:rPr>
+              <w:t>+ S + 1</w:t>
             </w:r>
           </w:p>
         </w:tc>
@@ -1886,7 +1822,7 @@
                 <w:sz w:val="21"/>
                 <w:szCs w:val="21"/>
               </w:rPr>
-              <w:t>Open Messages</w:t>
+              <w:t>Open Account</w:t>
             </w:r>
           </w:p>
         </w:tc>
@@ -1934,15 +1870,16 @@
                 <w:sz w:val="21"/>
                 <w:szCs w:val="21"/>
               </w:rPr>
-              <w:t xml:space="preserve">Ctrl + S + </w:t>
-            </w:r>
-            <w:r>
-              <w:rPr>
-                <w:rFonts w:ascii="Source Sans Pro" w:hAnsi="Source Sans Pro"/>
-                <w:sz w:val="21"/>
-                <w:szCs w:val="21"/>
-              </w:rPr>
-              <w:t>6</w:t>
+              <w:lastRenderedPageBreak/>
+              <w:t xml:space="preserve">Ctrl + Shift </w:t>
+            </w:r>
+            <w:r>
+              <w:rPr>
+                <w:rFonts w:ascii="Source Sans Pro" w:hAnsi="Source Sans Pro"/>
+                <w:sz w:val="21"/>
+                <w:szCs w:val="21"/>
+              </w:rPr>
+              <w:t>+ S + 2</w:t>
             </w:r>
           </w:p>
         </w:tc>
@@ -1966,7 +1903,15 @@
                 <w:sz w:val="21"/>
                 <w:szCs w:val="21"/>
               </w:rPr>
-              <w:t>Open Profile</w:t>
+              <w:t xml:space="preserve">Open </w:t>
+            </w:r>
+            <w:r>
+              <w:rPr>
+                <w:rFonts w:ascii="Source Sans Pro" w:hAnsi="Source Sans Pro" w:cs="Arial"/>
+                <w:sz w:val="21"/>
+                <w:szCs w:val="21"/>
+              </w:rPr>
+              <w:t>Actions</w:t>
             </w:r>
           </w:p>
         </w:tc>
@@ -2014,15 +1959,15 @@
                 <w:sz w:val="21"/>
                 <w:szCs w:val="21"/>
               </w:rPr>
-              <w:t xml:space="preserve">Ctrl + S + </w:t>
-            </w:r>
-            <w:r>
-              <w:rPr>
-                <w:rFonts w:ascii="Source Sans Pro" w:hAnsi="Source Sans Pro"/>
-                <w:sz w:val="21"/>
-                <w:szCs w:val="21"/>
-              </w:rPr>
-              <w:t>7</w:t>
+              <w:t xml:space="preserve">Ctrl + Shift + </w:t>
+            </w:r>
+            <w:r>
+              <w:rPr>
+                <w:rFonts w:ascii="Source Sans Pro" w:hAnsi="Source Sans Pro"/>
+                <w:sz w:val="21"/>
+                <w:szCs w:val="21"/>
+              </w:rPr>
+              <w:t>S + 3</w:t>
             </w:r>
           </w:p>
         </w:tc>
@@ -2046,7 +1991,7 @@
                 <w:sz w:val="21"/>
                 <w:szCs w:val="21"/>
               </w:rPr>
-              <w:t>Open Draft</w:t>
+              <w:t>Open up Assist</w:t>
             </w:r>
           </w:p>
         </w:tc>
@@ -2094,16 +2039,31 @@
                 <w:sz w:val="21"/>
                 <w:szCs w:val="21"/>
               </w:rPr>
-              <w:lastRenderedPageBreak/>
-              <w:t xml:space="preserve">Ctrl + S + </w:t>
-            </w:r>
-            <w:r>
-              <w:rPr>
-                <w:rFonts w:ascii="Source Sans Pro" w:hAnsi="Source Sans Pro"/>
-                <w:sz w:val="21"/>
-                <w:szCs w:val="21"/>
-              </w:rPr>
-              <w:t>8</w:t>
+              <w:t xml:space="preserve">Ctrl </w:t>
+            </w:r>
+            <w:r>
+              <w:rPr>
+                <w:rFonts w:ascii="Source Sans Pro" w:hAnsi="Source Sans Pro"/>
+                <w:sz w:val="21"/>
+                <w:szCs w:val="21"/>
+              </w:rPr>
+              <w:t xml:space="preserve">+ Shift </w:t>
+            </w:r>
+            <w:r>
+              <w:rPr>
+                <w:rFonts w:ascii="Source Sans Pro" w:hAnsi="Source Sans Pro"/>
+                <w:sz w:val="21"/>
+                <w:szCs w:val="21"/>
+              </w:rPr>
+              <w:t xml:space="preserve">+ S + </w:t>
+            </w:r>
+            <w:r>
+              <w:rPr>
+                <w:rFonts w:ascii="Source Sans Pro" w:hAnsi="Source Sans Pro"/>
+                <w:sz w:val="21"/>
+                <w:szCs w:val="21"/>
+              </w:rPr>
+              <w:t>4</w:t>
             </w:r>
           </w:p>
         </w:tc>
@@ -2127,7 +2087,7 @@
                 <w:sz w:val="21"/>
                 <w:szCs w:val="21"/>
               </w:rPr>
-              <w:t>Open Favourites</w:t>
+              <w:t>Open up Helper Panel</w:t>
             </w:r>
           </w:p>
         </w:tc>
@@ -2175,15 +2135,15 @@
                 <w:sz w:val="21"/>
                 <w:szCs w:val="21"/>
               </w:rPr>
-              <w:t xml:space="preserve">Ctrl + S + </w:t>
-            </w:r>
-            <w:r>
-              <w:rPr>
-                <w:rFonts w:ascii="Source Sans Pro" w:hAnsi="Source Sans Pro"/>
-                <w:sz w:val="21"/>
-                <w:szCs w:val="21"/>
-              </w:rPr>
-              <w:t>9</w:t>
+              <w:t>Ctrl + Shift +</w:t>
+            </w:r>
+            <w:r>
+              <w:rPr>
+                <w:rFonts w:ascii="Source Sans Pro" w:hAnsi="Source Sans Pro"/>
+                <w:sz w:val="21"/>
+                <w:szCs w:val="21"/>
+              </w:rPr>
+              <w:t xml:space="preserve"> S + 5</w:t>
             </w:r>
           </w:p>
         </w:tc>
@@ -2207,7 +2167,7 @@
                 <w:sz w:val="21"/>
                 <w:szCs w:val="21"/>
               </w:rPr>
-              <w:t>Open Compare</w:t>
+              <w:t>Open Messages</w:t>
             </w:r>
           </w:p>
         </w:tc>
@@ -2255,7 +2215,15 @@
                 <w:sz w:val="21"/>
                 <w:szCs w:val="21"/>
               </w:rPr>
-              <w:t>Ctrl + Shift + Left/Right</w:t>
+              <w:t xml:space="preserve">Ctrl + Shift + </w:t>
+            </w:r>
+            <w:r>
+              <w:rPr>
+                <w:rFonts w:ascii="Source Sans Pro" w:hAnsi="Source Sans Pro"/>
+                <w:sz w:val="21"/>
+                <w:szCs w:val="21"/>
+              </w:rPr>
+              <w:t>S + 6</w:t>
             </w:r>
           </w:p>
         </w:tc>
@@ -2279,25 +2247,7 @@
                 <w:sz w:val="21"/>
                 <w:szCs w:val="21"/>
               </w:rPr>
-              <w:t>Next and previous item (</w:t>
-            </w:r>
-            <w:proofErr w:type="spellStart"/>
-            <w:r>
-              <w:rPr>
-                <w:rFonts w:ascii="Source Sans Pro" w:hAnsi="Source Sans Pro" w:cs="Arial"/>
-                <w:sz w:val="21"/>
-                <w:szCs w:val="21"/>
-              </w:rPr>
-              <w:t>ie</w:t>
-            </w:r>
-            <w:proofErr w:type="spellEnd"/>
-            <w:r>
-              <w:rPr>
-                <w:rFonts w:ascii="Source Sans Pro" w:hAnsi="Source Sans Pro" w:cs="Arial"/>
-                <w:sz w:val="21"/>
-                <w:szCs w:val="21"/>
-              </w:rPr>
-              <w:t xml:space="preserve"> if on an edit dialog of an item and want to move to the next items edit dialog without closing the dialog)</w:t>
+              <w:t>Open Profile</w:t>
             </w:r>
           </w:p>
         </w:tc>
@@ -2339,6 +2289,22 @@
                 <w:szCs w:val="21"/>
               </w:rPr>
             </w:pPr>
+            <w:r>
+              <w:rPr>
+                <w:rFonts w:ascii="Source Sans Pro" w:hAnsi="Source Sans Pro"/>
+                <w:sz w:val="21"/>
+                <w:szCs w:val="21"/>
+              </w:rPr>
+              <w:t xml:space="preserve">Ctrl + Shift + </w:t>
+            </w:r>
+            <w:r>
+              <w:rPr>
+                <w:rFonts w:ascii="Source Sans Pro" w:hAnsi="Source Sans Pro"/>
+                <w:sz w:val="21"/>
+                <w:szCs w:val="21"/>
+              </w:rPr>
+              <w:t>S + 7</w:t>
+            </w:r>
           </w:p>
         </w:tc>
         <w:tc>
@@ -2361,7 +2327,7 @@
                 <w:sz w:val="21"/>
                 <w:szCs w:val="21"/>
               </w:rPr>
-              <w:t>Edit item (opens when an item in the grid or tree is selected) Discuss</w:t>
+              <w:t>Open Draft</w:t>
             </w:r>
           </w:p>
         </w:tc>
@@ -2403,6 +2369,22 @@
                 <w:szCs w:val="21"/>
               </w:rPr>
             </w:pPr>
+            <w:r>
+              <w:rPr>
+                <w:rFonts w:ascii="Source Sans Pro" w:hAnsi="Source Sans Pro"/>
+                <w:sz w:val="21"/>
+                <w:szCs w:val="21"/>
+              </w:rPr>
+              <w:t xml:space="preserve">Ctrl + Shift + </w:t>
+            </w:r>
+            <w:r>
+              <w:rPr>
+                <w:rFonts w:ascii="Source Sans Pro" w:hAnsi="Source Sans Pro"/>
+                <w:sz w:val="21"/>
+                <w:szCs w:val="21"/>
+              </w:rPr>
+              <w:t>S + 8</w:t>
+            </w:r>
           </w:p>
         </w:tc>
         <w:tc>
@@ -2425,7 +2407,177 @@
                 <w:sz w:val="21"/>
                 <w:szCs w:val="21"/>
               </w:rPr>
-              <w:t>Item details (opens when an item in the grid or tree is selected) Discuss</w:t>
+              <w:t>Open Favourites</w:t>
+            </w:r>
+          </w:p>
+        </w:tc>
+        <w:tc>
+          <w:tcPr>
+            <w:tcW w:w="865" w:type="dxa"/>
+            <w:vAlign w:val="center"/>
+          </w:tcPr>
+          <w:p>
+            <w:pPr>
+              <w:rPr>
+                <w:rFonts w:ascii="Source Sans Pro" w:hAnsi="Source Sans Pro" w:cs="Arial"/>
+                <w:b/>
+                <w:bCs/>
+                <w:color w:val="ED7D31" w:themeColor="accent2"/>
+                <w:sz w:val="21"/>
+                <w:szCs w:val="21"/>
+                <w:lang w:val="en-US"/>
+              </w:rPr>
+            </w:pPr>
+          </w:p>
+        </w:tc>
+      </w:tr>
+      <w:tr>
+        <w:trPr>
+          <w:cantSplit/>
+        </w:trPr>
+        <w:tc>
+          <w:tcPr>
+            <w:tcW w:w="1696" w:type="dxa"/>
+            <w:vAlign w:val="center"/>
+          </w:tcPr>
+          <w:p>
+            <w:pPr>
+              <w:pStyle w:val="Default"/>
+              <w:rPr>
+                <w:rFonts w:ascii="Source Sans Pro" w:hAnsi="Source Sans Pro"/>
+                <w:sz w:val="21"/>
+                <w:szCs w:val="21"/>
+              </w:rPr>
+            </w:pPr>
+            <w:r>
+              <w:rPr>
+                <w:rFonts w:ascii="Source Sans Pro" w:hAnsi="Source Sans Pro"/>
+                <w:sz w:val="21"/>
+                <w:szCs w:val="21"/>
+              </w:rPr>
+              <w:t xml:space="preserve">Ctrl + Shift + </w:t>
+            </w:r>
+            <w:r>
+              <w:rPr>
+                <w:rFonts w:ascii="Source Sans Pro" w:hAnsi="Source Sans Pro"/>
+                <w:sz w:val="21"/>
+                <w:szCs w:val="21"/>
+              </w:rPr>
+              <w:t>S + 9</w:t>
+            </w:r>
+          </w:p>
+        </w:tc>
+        <w:tc>
+          <w:tcPr>
+            <w:tcW w:w="6663" w:type="dxa"/>
+            <w:vAlign w:val="center"/>
+          </w:tcPr>
+          <w:p>
+            <w:pPr>
+              <w:pStyle w:val="Default"/>
+              <w:rPr>
+                <w:rFonts w:ascii="Source Sans Pro" w:hAnsi="Source Sans Pro" w:cs="Arial"/>
+                <w:sz w:val="21"/>
+                <w:szCs w:val="21"/>
+              </w:rPr>
+            </w:pPr>
+            <w:r>
+              <w:rPr>
+                <w:rFonts w:ascii="Source Sans Pro" w:hAnsi="Source Sans Pro" w:cs="Arial"/>
+                <w:sz w:val="21"/>
+                <w:szCs w:val="21"/>
+              </w:rPr>
+              <w:t>Open Compare</w:t>
+            </w:r>
+          </w:p>
+        </w:tc>
+        <w:tc>
+          <w:tcPr>
+            <w:tcW w:w="865" w:type="dxa"/>
+            <w:vAlign w:val="center"/>
+          </w:tcPr>
+          <w:p>
+            <w:pPr>
+              <w:rPr>
+                <w:rFonts w:ascii="Source Sans Pro" w:hAnsi="Source Sans Pro" w:cs="Arial"/>
+                <w:b/>
+                <w:bCs/>
+                <w:color w:val="ED7D31" w:themeColor="accent2"/>
+                <w:sz w:val="21"/>
+                <w:szCs w:val="21"/>
+                <w:lang w:val="en-US"/>
+              </w:rPr>
+            </w:pPr>
+          </w:p>
+        </w:tc>
+      </w:tr>
+      <w:tr>
+        <w:trPr>
+          <w:cantSplit/>
+        </w:trPr>
+        <w:tc>
+          <w:tcPr>
+            <w:tcW w:w="1696" w:type="dxa"/>
+            <w:vAlign w:val="center"/>
+          </w:tcPr>
+          <w:p>
+            <w:pPr>
+              <w:pStyle w:val="Default"/>
+              <w:rPr>
+                <w:rFonts w:ascii="Source Sans Pro" w:hAnsi="Source Sans Pro"/>
+                <w:sz w:val="21"/>
+                <w:szCs w:val="21"/>
+              </w:rPr>
+            </w:pPr>
+            <w:r>
+              <w:rPr>
+                <w:rFonts w:ascii="Source Sans Pro" w:hAnsi="Source Sans Pro"/>
+                <w:sz w:val="21"/>
+                <w:szCs w:val="21"/>
+              </w:rPr>
+              <w:t>Ctrl + Shift + Left/Right</w:t>
+            </w:r>
+          </w:p>
+        </w:tc>
+        <w:tc>
+          <w:tcPr>
+            <w:tcW w:w="6663" w:type="dxa"/>
+            <w:vAlign w:val="center"/>
+          </w:tcPr>
+          <w:p>
+            <w:pPr>
+              <w:pStyle w:val="Default"/>
+              <w:rPr>
+                <w:rFonts w:ascii="Source Sans Pro" w:hAnsi="Source Sans Pro" w:cs="Arial"/>
+                <w:sz w:val="21"/>
+                <w:szCs w:val="21"/>
+              </w:rPr>
+            </w:pPr>
+            <w:r>
+              <w:rPr>
+                <w:rFonts w:ascii="Source Sans Pro" w:hAnsi="Source Sans Pro" w:cs="Arial"/>
+                <w:sz w:val="21"/>
+                <w:szCs w:val="21"/>
+              </w:rPr>
+              <w:t>Next and previous item (</w:t>
+            </w:r>
+            <w:proofErr w:type="spellStart"/>
+            <w:r>
+              <w:rPr>
+                <w:rFonts w:ascii="Source Sans Pro" w:hAnsi="Source Sans Pro" w:cs="Arial"/>
+                <w:sz w:val="21"/>
+                <w:szCs w:val="21"/>
+              </w:rPr>
+              <w:t>ie</w:t>
+            </w:r>
+            <w:proofErr w:type="spellEnd"/>
+            <w:r>
+              <w:rPr>
+                <w:rFonts w:ascii="Source Sans Pro" w:hAnsi="Source Sans Pro" w:cs="Arial"/>
+                <w:sz w:val="21"/>
+                <w:szCs w:val="21"/>
+              </w:rPr>
+              <w:t xml:space="preserve"> if on an edit dialog of an item and want to move to the next items edit dialog without closing the dialog)</w:t>
             </w:r>
           </w:p>
         </w:tc>
@@ -2716,6 +2868,14 @@
                 <w:szCs w:val="21"/>
               </w:rPr>
             </w:pPr>
+            <w:r>
+              <w:rPr>
+                <w:rFonts w:ascii="Source Sans Pro" w:hAnsi="Source Sans Pro"/>
+                <w:sz w:val="21"/>
+                <w:szCs w:val="21"/>
+              </w:rPr>
+              <w:t>Ctrl + Left Click</w:t>
+            </w:r>
           </w:p>
         </w:tc>
         <w:tc>
@@ -2732,6 +2892,449 @@
                 <w:szCs w:val="21"/>
               </w:rPr>
             </w:pPr>
+            <w:r>
+              <w:rPr>
+                <w:rFonts w:ascii="Source Sans Pro" w:hAnsi="Source Sans Pro"/>
+                <w:sz w:val="21"/>
+                <w:szCs w:val="21"/>
+              </w:rPr>
+              <w:t>Select multiple items</w:t>
+            </w:r>
+          </w:p>
+        </w:tc>
+        <w:tc>
+          <w:tcPr>
+            <w:tcW w:w="865" w:type="dxa"/>
+            <w:vAlign w:val="center"/>
+          </w:tcPr>
+          <w:p>
+            <w:pPr>
+              <w:rPr>
+                <w:rFonts w:ascii="Source Sans Pro" w:hAnsi="Source Sans Pro" w:cs="Arial"/>
+                <w:b/>
+                <w:bCs/>
+                <w:color w:val="ED7D31" w:themeColor="accent2"/>
+                <w:sz w:val="21"/>
+                <w:szCs w:val="21"/>
+                <w:lang w:val="en-US"/>
+              </w:rPr>
+            </w:pPr>
+          </w:p>
+        </w:tc>
+      </w:tr>
+      <w:tr>
+        <w:trPr>
+          <w:cantSplit/>
+        </w:trPr>
+        <w:tc>
+          <w:tcPr>
+            <w:tcW w:w="1696" w:type="dxa"/>
+            <w:vAlign w:val="center"/>
+          </w:tcPr>
+          <w:p>
+            <w:pPr>
+              <w:pStyle w:val="Default"/>
+              <w:rPr>
+                <w:rFonts w:ascii="Source Sans Pro" w:hAnsi="Source Sans Pro"/>
+                <w:sz w:val="21"/>
+                <w:szCs w:val="21"/>
+              </w:rPr>
+            </w:pPr>
+            <w:r>
+              <w:rPr>
+                <w:rFonts w:ascii="Source Sans Pro" w:hAnsi="Source Sans Pro"/>
+                <w:sz w:val="21"/>
+                <w:szCs w:val="21"/>
+              </w:rPr>
+              <w:t>Shift + Left Click</w:t>
+            </w:r>
+          </w:p>
+        </w:tc>
+        <w:tc>
+          <w:tcPr>
+            <w:tcW w:w="6663" w:type="dxa"/>
+            <w:vAlign w:val="center"/>
+          </w:tcPr>
+          <w:p>
+            <w:r>
+              <w:rPr>
+                <w:rFonts w:ascii="Arial" w:hAnsi="Arial" w:cs="Arial"/>
+                <w:color w:val="122547"/>
+                <w:sz w:val="22"/>
+                <w:szCs w:val="22"/>
+              </w:rPr>
+              <w:t>Select all items in between</w:t>
+            </w:r>
+          </w:p>
+        </w:tc>
+        <w:tc>
+          <w:tcPr>
+            <w:tcW w:w="865" w:type="dxa"/>
+            <w:vAlign w:val="center"/>
+          </w:tcPr>
+          <w:p>
+            <w:pPr>
+              <w:rPr>
+                <w:rFonts w:ascii="Source Sans Pro" w:hAnsi="Source Sans Pro" w:cs="Arial"/>
+                <w:b/>
+                <w:bCs/>
+                <w:color w:val="ED7D31" w:themeColor="accent2"/>
+                <w:sz w:val="21"/>
+                <w:szCs w:val="21"/>
+                <w:lang w:val="en-US"/>
+              </w:rPr>
+            </w:pPr>
+          </w:p>
+        </w:tc>
+      </w:tr>
+      <w:tr>
+        <w:trPr>
+          <w:cantSplit/>
+        </w:trPr>
+        <w:tc>
+          <w:tcPr>
+            <w:tcW w:w="1696" w:type="dxa"/>
+            <w:vAlign w:val="center"/>
+          </w:tcPr>
+          <w:p>
+            <w:pPr>
+              <w:pStyle w:val="Default"/>
+              <w:rPr>
+                <w:rFonts w:ascii="Source Sans Pro" w:hAnsi="Source Sans Pro"/>
+                <w:sz w:val="21"/>
+                <w:szCs w:val="21"/>
+              </w:rPr>
+            </w:pPr>
+            <w:r>
+              <w:rPr>
+                <w:rFonts w:ascii="Calibri" w:hAnsi="Calibri" w:cs="Calibri"/>
+              </w:rPr>
+              <w:t>C</w:t>
+            </w:r>
+            <w:r>
+              <w:rPr>
+                <w:rFonts w:ascii="Calibri" w:hAnsi="Calibri" w:cs="Calibri"/>
+              </w:rPr>
+              <w:t>trl</w:t>
+            </w:r>
+            <w:r>
+              <w:rPr>
+                <w:rFonts w:ascii="Calibri" w:hAnsi="Calibri" w:cs="Calibri"/>
+              </w:rPr>
+              <w:t xml:space="preserve"> + E</w:t>
+            </w:r>
+            <w:r>
+              <w:rPr>
+                <w:rFonts w:ascii="Calibri" w:hAnsi="Calibri" w:cs="Calibri"/>
+              </w:rPr>
+              <w:t>nd</w:t>
+            </w:r>
+          </w:p>
+        </w:tc>
+        <w:tc>
+          <w:tcPr>
+            <w:tcW w:w="6663" w:type="dxa"/>
+            <w:vAlign w:val="center"/>
+          </w:tcPr>
+          <w:p>
+            <w:pPr>
+              <w:rPr>
+                <w:rFonts w:ascii="Calibri" w:hAnsi="Calibri" w:cs="Calibri"/>
+                <w:color w:val="000000"/>
+              </w:rPr>
+            </w:pPr>
+            <w:r>
+              <w:rPr>
+                <w:rFonts w:ascii="Calibri" w:hAnsi="Calibri" w:cs="Calibri"/>
+                <w:color w:val="000000"/>
+              </w:rPr>
+              <w:t>L</w:t>
+            </w:r>
+            <w:r>
+              <w:rPr>
+                <w:rFonts w:ascii="Calibri" w:hAnsi="Calibri" w:cs="Calibri"/>
+                <w:color w:val="000000"/>
+              </w:rPr>
+              <w:t xml:space="preserve">ast </w:t>
+            </w:r>
+            <w:r>
+              <w:rPr>
+                <w:rFonts w:ascii="Calibri" w:hAnsi="Calibri" w:cs="Calibri"/>
+                <w:color w:val="000000"/>
+              </w:rPr>
+              <w:t>r</w:t>
+            </w:r>
+            <w:r>
+              <w:rPr>
+                <w:rFonts w:ascii="Calibri" w:hAnsi="Calibri" w:cs="Calibri"/>
+                <w:color w:val="000000"/>
+              </w:rPr>
+              <w:t xml:space="preserve">ecord: </w:t>
+            </w:r>
+          </w:p>
+        </w:tc>
+        <w:tc>
+          <w:tcPr>
+            <w:tcW w:w="865" w:type="dxa"/>
+            <w:vAlign w:val="center"/>
+          </w:tcPr>
+          <w:p>
+            <w:pPr>
+              <w:rPr>
+                <w:rFonts w:ascii="Source Sans Pro" w:hAnsi="Source Sans Pro" w:cs="Arial"/>
+                <w:b/>
+                <w:bCs/>
+                <w:color w:val="ED7D31" w:themeColor="accent2"/>
+                <w:sz w:val="21"/>
+                <w:szCs w:val="21"/>
+                <w:lang w:val="en-US"/>
+              </w:rPr>
+            </w:pPr>
+          </w:p>
+        </w:tc>
+      </w:tr>
+      <w:tr>
+        <w:trPr>
+          <w:cantSplit/>
+        </w:trPr>
+        <w:tc>
+          <w:tcPr>
+            <w:tcW w:w="1696" w:type="dxa"/>
+            <w:vAlign w:val="center"/>
+          </w:tcPr>
+          <w:p>
+            <w:pPr>
+              <w:pStyle w:val="Default"/>
+              <w:rPr>
+                <w:rFonts w:ascii="Source Sans Pro" w:hAnsi="Source Sans Pro"/>
+                <w:sz w:val="21"/>
+                <w:szCs w:val="21"/>
+              </w:rPr>
+            </w:pPr>
+            <w:r>
+              <w:rPr>
+                <w:rFonts w:ascii="Calibri" w:hAnsi="Calibri" w:cs="Calibri"/>
+              </w:rPr>
+              <w:t>C</w:t>
+            </w:r>
+            <w:r>
+              <w:rPr>
+                <w:rFonts w:ascii="Calibri" w:hAnsi="Calibri" w:cs="Calibri"/>
+              </w:rPr>
+              <w:t>trl</w:t>
+            </w:r>
+            <w:r>
+              <w:rPr>
+                <w:rFonts w:ascii="Calibri" w:hAnsi="Calibri" w:cs="Calibri"/>
+              </w:rPr>
+              <w:t xml:space="preserve"> +</w:t>
+            </w:r>
+            <w:r>
+              <w:rPr>
+                <w:rFonts w:ascii="Calibri" w:hAnsi="Calibri" w:cs="Calibri"/>
+              </w:rPr>
+              <w:t xml:space="preserve"> </w:t>
+            </w:r>
+            <w:r>
+              <w:rPr>
+                <w:rFonts w:ascii="Calibri" w:hAnsi="Calibri" w:cs="Calibri"/>
+              </w:rPr>
+              <w:t>H</w:t>
+            </w:r>
+            <w:r>
+              <w:rPr>
+                <w:rFonts w:ascii="Calibri" w:hAnsi="Calibri" w:cs="Calibri"/>
+              </w:rPr>
+              <w:t>ome</w:t>
+            </w:r>
+          </w:p>
+        </w:tc>
+        <w:tc>
+          <w:tcPr>
+            <w:tcW w:w="6663" w:type="dxa"/>
+            <w:vAlign w:val="center"/>
+          </w:tcPr>
+          <w:p>
+            <w:pPr>
+              <w:rPr>
+                <w:rFonts w:ascii="Calibri" w:hAnsi="Calibri" w:cs="Calibri"/>
+                <w:color w:val="000000"/>
+              </w:rPr>
+            </w:pPr>
+            <w:r>
+              <w:rPr>
+                <w:rFonts w:ascii="Calibri" w:hAnsi="Calibri" w:cs="Calibri"/>
+                <w:color w:val="000000"/>
+              </w:rPr>
+              <w:t>F</w:t>
+            </w:r>
+            <w:r>
+              <w:rPr>
+                <w:rFonts w:ascii="Calibri" w:hAnsi="Calibri" w:cs="Calibri"/>
+                <w:color w:val="000000"/>
+              </w:rPr>
+              <w:t xml:space="preserve">irst record: </w:t>
+            </w:r>
+          </w:p>
+        </w:tc>
+        <w:tc>
+          <w:tcPr>
+            <w:tcW w:w="865" w:type="dxa"/>
+            <w:vAlign w:val="center"/>
+          </w:tcPr>
+          <w:p>
+            <w:pPr>
+              <w:rPr>
+                <w:rFonts w:ascii="Source Sans Pro" w:hAnsi="Source Sans Pro" w:cs="Arial"/>
+                <w:b/>
+                <w:bCs/>
+                <w:color w:val="ED7D31" w:themeColor="accent2"/>
+                <w:sz w:val="21"/>
+                <w:szCs w:val="21"/>
+                <w:lang w:val="en-US"/>
+              </w:rPr>
+            </w:pPr>
+          </w:p>
+        </w:tc>
+      </w:tr>
+      <w:tr>
+        <w:trPr>
+          <w:cantSplit/>
+        </w:trPr>
+        <w:tc>
+          <w:tcPr>
+            <w:tcW w:w="1696" w:type="dxa"/>
+            <w:vAlign w:val="center"/>
+          </w:tcPr>
+          <w:p>
+            <w:pPr>
+              <w:pStyle w:val="Default"/>
+              <w:rPr>
+                <w:rFonts w:ascii="Source Sans Pro" w:hAnsi="Source Sans Pro"/>
+                <w:sz w:val="21"/>
+                <w:szCs w:val="21"/>
+              </w:rPr>
+            </w:pPr>
+            <w:r>
+              <w:rPr>
+                <w:rFonts w:ascii="Calibri" w:hAnsi="Calibri" w:cs="Calibri"/>
+              </w:rPr>
+              <w:t>E</w:t>
+            </w:r>
+            <w:r>
+              <w:rPr>
+                <w:rFonts w:ascii="Calibri" w:hAnsi="Calibri" w:cs="Calibri"/>
+              </w:rPr>
+              <w:t>nd</w:t>
+            </w:r>
+          </w:p>
+        </w:tc>
+        <w:tc>
+          <w:tcPr>
+            <w:tcW w:w="6663" w:type="dxa"/>
+            <w:vAlign w:val="center"/>
+          </w:tcPr>
+          <w:p>
+            <w:pPr>
+              <w:rPr>
+                <w:rFonts w:ascii="Calibri" w:hAnsi="Calibri" w:cs="Calibri"/>
+                <w:color w:val="000000"/>
+              </w:rPr>
+            </w:pPr>
+            <w:r>
+              <w:rPr>
+                <w:rFonts w:ascii="Calibri" w:hAnsi="Calibri" w:cs="Calibri"/>
+                <w:color w:val="000000"/>
+              </w:rPr>
+              <w:t>L</w:t>
+            </w:r>
+            <w:r>
+              <w:rPr>
+                <w:rFonts w:ascii="Calibri" w:hAnsi="Calibri" w:cs="Calibri"/>
+                <w:color w:val="000000"/>
+              </w:rPr>
+              <w:t xml:space="preserve">ast column: </w:t>
+            </w:r>
+          </w:p>
+        </w:tc>
+        <w:tc>
+          <w:tcPr>
+            <w:tcW w:w="865" w:type="dxa"/>
+            <w:vAlign w:val="center"/>
+          </w:tcPr>
+          <w:p>
+            <w:pPr>
+              <w:rPr>
+                <w:rFonts w:ascii="Source Sans Pro" w:hAnsi="Source Sans Pro" w:cs="Arial"/>
+                <w:b/>
+                <w:bCs/>
+                <w:color w:val="ED7D31" w:themeColor="accent2"/>
+                <w:sz w:val="21"/>
+                <w:szCs w:val="21"/>
+                <w:lang w:val="en-US"/>
+              </w:rPr>
+            </w:pPr>
+          </w:p>
+        </w:tc>
+      </w:tr>
+      <w:tr>
+        <w:trPr>
+          <w:cantSplit/>
+        </w:trPr>
+        <w:tc>
+          <w:tcPr>
+            <w:tcW w:w="1696" w:type="dxa"/>
+            <w:vAlign w:val="center"/>
+          </w:tcPr>
+          <w:p>
+            <w:pPr>
+              <w:pStyle w:val="Default"/>
+              <w:rPr>
+                <w:rFonts w:ascii="Source Sans Pro" w:hAnsi="Source Sans Pro"/>
+                <w:sz w:val="21"/>
+                <w:szCs w:val="21"/>
+              </w:rPr>
+            </w:pPr>
+            <w:r>
+              <w:rPr>
+                <w:rFonts w:ascii="Calibri" w:hAnsi="Calibri" w:cs="Calibri"/>
+              </w:rPr>
+              <w:t>H</w:t>
+            </w:r>
+            <w:r>
+              <w:rPr>
+                <w:rFonts w:ascii="Calibri" w:hAnsi="Calibri" w:cs="Calibri"/>
+              </w:rPr>
+              <w:t>ome</w:t>
+            </w:r>
+          </w:p>
+        </w:tc>
+        <w:tc>
+          <w:tcPr>
+            <w:tcW w:w="6663" w:type="dxa"/>
+            <w:vAlign w:val="center"/>
+          </w:tcPr>
+          <w:p>
+            <w:pPr>
+              <w:rPr>
+                <w:rFonts w:ascii="Calibri" w:hAnsi="Calibri" w:cs="Calibri"/>
+                <w:color w:val="000000"/>
+              </w:rPr>
+            </w:pPr>
+            <w:r>
+              <w:rPr>
+                <w:rFonts w:ascii="Calibri" w:hAnsi="Calibri" w:cs="Calibri"/>
+                <w:color w:val="000000"/>
+              </w:rPr>
+              <w:t>F</w:t>
+            </w:r>
+            <w:r>
+              <w:rPr>
+                <w:rFonts w:ascii="Calibri" w:hAnsi="Calibri" w:cs="Calibri"/>
+                <w:color w:val="000000"/>
+              </w:rPr>
+              <w:t xml:space="preserve">irst column: </w:t>
+            </w:r>
           </w:p>
         </w:tc>
         <w:tc>
@@ -3338,7 +3941,7 @@
 </file>
 
 <file path=word/numbering.xml><?xml version="1.0" encoding="utf-8"?>
-<w:numbering xmlns:wpc="http://schemas.microsoft.com/office/word/2010/wordprocessingCanvas" xmlns:cx="http://schemas.microsoft.com/office/drawing/2014/chartex" xmlns:cx1="http://schemas.microsoft.com/office/drawing/2015/9/8/chartex" xmlns:cx2="http://schemas.microsoft.com/office/drawing/2015/10/21/chartex" xmlns:cx3="http://schemas.microsoft.com/office/drawing/2016/5/9/chartex" xmlns:cx4="http://schemas.microsoft.com/office/drawing/2016/5/10/chartex" xmlns:cx5="http://schemas.microsoft.com/office/drawing/2016/5/11/chartex" xmlns:cx6="http://schemas.microsoft.com/office/drawing/2016/5/12/chartex" xmlns:cx7="http://schemas.microsoft.com/office/drawing/2016/5/13/chartex" xmlns:cx8="http://schemas.microsoft.com/office/drawing/2016/5/14/chartex" xmlns:mc="http://schemas.openxmlformats.org/markup-compatibility/2006" xmlns:aink="http://schemas.microsoft.com/office/drawing/2016/ink" xmlns:am3d="http://schemas.microsoft.com/office/drawing/2017/model3d" xmlns:o="urn:schemas-microsoft-com:office:office" xmlns:r="http://schemas.openxmlformats.org/officeDocument/2006/relationships" xmlns:m="http://schemas.openxmlformats.org/officeDocument/2006/math" xmlns:v="urn:schemas-microsoft-com:vml" xmlns:wp14="http://schemas.microsoft.com/office/word/2010/wordprocessingDrawing" xmlns:wp="http://schemas.openxmlformats.org/drawingml/2006/wordprocessingDrawing" xmlns:w10="urn:schemas-microsoft-com:office:word" xmlns:w="http://schemas.openxmlformats.org/wordprocessingml/2006/main" xmlns:w14="http://schemas.microsoft.com/office/word/2010/wordml" xmlns:w15="http://schemas.microsoft.com/office/word/2012/wordml" xmlns:w16cid="http://schemas.microsoft.com/office/word/2016/wordml/cid" xmlns:w16se="http://schemas.microsoft.com/office/word/2015/wordml/symex" xmlns:wpg="http://schemas.microsoft.com/office/word/2010/wordprocessingGroup" xmlns:wpi="http://schemas.microsoft.com/office/word/2010/wordprocessingInk" xmlns:wne="http://schemas.microsoft.com/office/word/2006/wordml" xmlns:wps="http://schemas.microsoft.com/office/word/2010/wordprocessingShape" mc:Ignorable="w14 w15 w16se w16cid wp14">
+<w:numbering xmlns:wpc="http://schemas.microsoft.com/office/word/2010/wordprocessingCanvas" xmlns:cx="http://schemas.microsoft.com/office/drawing/2014/chartex" xmlns:cx1="http://schemas.microsoft.com/office/drawing/2015/9/8/chartex" xmlns:cx2="http://schemas.microsoft.com/office/drawing/2015/10/21/chartex" xmlns:cx3="http://schemas.microsoft.com/office/drawing/2016/5/9/chartex" xmlns:cx4="http://schemas.microsoft.com/office/drawing/2016/5/10/chartex" xmlns:cx5="http://schemas.microsoft.com/office/drawing/2016/5/11/chartex" xmlns:cx6="http://schemas.microsoft.com/office/drawing/2016/5/12/chartex" xmlns:cx7="http://schemas.microsoft.com/office/drawing/2016/5/13/chartex" xmlns:cx8="http://schemas.microsoft.com/office/drawing/2016/5/14/chartex" xmlns:mc="http://schemas.openxmlformats.org/markup-compatibility/2006" xmlns:aink="http://schemas.microsoft.com/office/drawing/2016/ink" xmlns:am3d="http://schemas.microsoft.com/office/drawing/2017/model3d" xmlns:o="urn:schemas-microsoft-com:office:office" xmlns:r="http://schemas.openxmlformats.org/officeDocument/2006/relationships" xmlns:m="http://schemas.openxmlformats.org/officeDocument/2006/math" xmlns:v="urn:schemas-microsoft-com:vml" xmlns:wp14="http://schemas.microsoft.com/office/word/2010/wordprocessingDrawing" xmlns:wp="http://schemas.openxmlformats.org/drawingml/2006/wordprocessingDrawing" xmlns:w10="urn:schemas-microsoft-com:office:word" xmlns:w="http://schemas.openxmlformats.org/wordprocessingml/2006/main" xmlns:w14="http://schemas.microsoft.com/office/word/2010/wordml" xmlns:w15="http://schemas.microsoft.com/office/word/2012/wordml" xmlns:w16cex="http://schemas.microsoft.com/office/word/2018/wordml/cex" xmlns:w16cid="http://schemas.microsoft.com/office/word/2016/wordml/cid" xmlns:w16="http://schemas.microsoft.com/office/word/2018/wordml" xmlns:w16se="http://schemas.microsoft.com/office/word/2015/wordml/symex" xmlns:wpg="http://schemas.microsoft.com/office/word/2010/wordprocessingGroup" xmlns:wpi="http://schemas.microsoft.com/office/word/2010/wordprocessingInk" xmlns:wne="http://schemas.microsoft.com/office/word/2006/wordml" xmlns:wps="http://schemas.microsoft.com/office/word/2010/wordprocessingShape" mc:Ignorable="w14 w15 w16se w16cid w16 w16cex wp14">
   <w:abstractNum w:abstractNumId="0" w15:restartNumberingAfterBreak="0">
     <w:nsid w:val="9FA3328C"/>
     <w:multiLevelType w:val="hybridMultilevel"/>
@@ -4771,7 +5374,7 @@
 </file>
 
 <file path=word/styles.xml><?xml version="1.0" encoding="utf-8"?>
-<w:styles xmlns:mc="http://schemas.openxmlformats.org/markup-compatibility/2006" xmlns:r="http://schemas.openxmlformats.org/officeDocument/2006/relationships" xmlns:w="http://schemas.openxmlformats.org/wordprocessingml/2006/main" xmlns:w14="http://schemas.microsoft.com/office/word/2010/wordml" xmlns:w15="http://schemas.microsoft.com/office/word/2012/wordml" xmlns:w16cid="http://schemas.microsoft.com/office/word/2016/wordml/cid" xmlns:w16se="http://schemas.microsoft.com/office/word/2015/wordml/symex" mc:Ignorable="w14 w15 w16se w16cid">
+<w:styles xmlns:mc="http://schemas.openxmlformats.org/markup-compatibility/2006" xmlns:r="http://schemas.openxmlformats.org/officeDocument/2006/relationships" xmlns:w="http://schemas.openxmlformats.org/wordprocessingml/2006/main" xmlns:w14="http://schemas.microsoft.com/office/word/2010/wordml" xmlns:w15="http://schemas.microsoft.com/office/word/2012/wordml" xmlns:w16cex="http://schemas.microsoft.com/office/word/2018/wordml/cex" xmlns:w16cid="http://schemas.microsoft.com/office/word/2016/wordml/cid" xmlns:w16="http://schemas.microsoft.com/office/word/2018/wordml" xmlns:w16se="http://schemas.microsoft.com/office/word/2015/wordml/symex" mc:Ignorable="w14 w15 w16se w16cid w16 w16cex">
   <w:docDefaults>
     <w:rPrDefault>
       <w:rPr>
@@ -5164,7 +5767,7 @@
   <w:style w:type="paragraph" w:default="1" w:styleId="Normal">
     <w:name w:val="Normal"/>
     <w:qFormat/>
-    <w:rsid w:val="00FE7247"/>
+    <w:rsid w:val="00E85DDA"/>
     <w:rPr>
       <w:rFonts w:ascii="Times New Roman" w:eastAsia="Times New Roman" w:hAnsi="Times New Roman" w:cs="Times New Roman"/>
       <w:lang w:eastAsia="en-GB"/>

</xml_diff>